<commit_message>
.docx and md file modified
</commit_message>
<xml_diff>
--- a/DevOps-Assessment.docx
+++ b/DevOps-Assessment.docx
@@ -387,21 +387,7 @@
         <w:rPr>
           <w:lang w:val="en-US"/>
         </w:rPr>
-        <w:t xml:space="preserve">Answer: c. </w:t>
-      </w:r>
-      <w:proofErr w:type="gramStart"/>
-      <w:r>
-        <w:rPr>
-          <w:lang w:val="en-US"/>
-        </w:rPr>
-        <w:t>Administrative</w:t>
-      </w:r>
-      <w:proofErr w:type="gramEnd"/>
-      <w:r>
-        <w:rPr>
-          <w:lang w:val="en-US"/>
-        </w:rPr>
-        <w:t xml:space="preserve"> tasks with superuser privileges</w:t>
+        <w:t>Answer: c. Administrative tasks with superuser privileges</w:t>
       </w:r>
     </w:p>
     <w:p>
@@ -1716,21 +1702,7 @@
         <w:rPr>
           <w:lang w:val="en-US"/>
         </w:rPr>
-        <w:t xml:space="preserve">4. Use the </w:t>
-      </w:r>
-      <w:proofErr w:type="spellStart"/>
-      <w:r>
-        <w:rPr>
-          <w:lang w:val="en-US"/>
-        </w:rPr>
-        <w:t>wc</w:t>
-      </w:r>
-      <w:proofErr w:type="spellEnd"/>
-      <w:r>
-        <w:rPr>
-          <w:lang w:val="en-US"/>
-        </w:rPr>
-        <w:t xml:space="preserve"> command to count the number of lines, words, and</w:t>
+        <w:t>4. Use the wc command to count the number of lines, words, and</w:t>
       </w:r>
     </w:p>
     <w:p>
@@ -1880,14 +1852,12 @@
         </w:rPr>
         <w:t>“</w:t>
       </w:r>
-      <w:proofErr w:type="spellStart"/>
       <w:r>
         <w:rPr>
           <w:lang w:val="en-US"/>
         </w:rPr>
         <w:t>config.yaml</w:t>
       </w:r>
-      <w:proofErr w:type="spellEnd"/>
       <w:r>
         <w:rPr>
           <w:lang w:val="en-US"/>
@@ -2059,14 +2029,12 @@
         </w:rPr>
         <w:t>“</w:t>
       </w:r>
-      <w:proofErr w:type="spellStart"/>
       <w:r>
         <w:rPr>
           <w:lang w:val="en-US"/>
         </w:rPr>
         <w:t>fruits.yaml</w:t>
       </w:r>
-      <w:proofErr w:type="spellEnd"/>
       <w:r>
         <w:rPr>
           <w:lang w:val="en-US"/>
@@ -2416,14 +2384,12 @@
         </w:rPr>
         <w:t>“</w:t>
       </w:r>
-      <w:proofErr w:type="spellStart"/>
       <w:r>
         <w:rPr>
           <w:lang w:val="en-US"/>
         </w:rPr>
         <w:t>data.yaml</w:t>
       </w:r>
-      <w:proofErr w:type="spellEnd"/>
       <w:r>
         <w:rPr>
           <w:lang w:val="en-US"/>
@@ -2804,6 +2770,7 @@
       </w:pPr>
       <w:r>
         <w:rPr>
+          <w:noProof/>
           <w:lang w:val="en-US"/>
         </w:rPr>
         <w:drawing>
@@ -3026,6 +2993,7 @@
       </w:pPr>
       <w:r>
         <w:rPr>
+          <w:noProof/>
           <w:lang w:val="en-US"/>
         </w:rPr>
         <w:drawing>
@@ -3262,6 +3230,7 @@
       </w:pPr>
       <w:r>
         <w:rPr>
+          <w:noProof/>
           <w:lang w:val="en-US"/>
         </w:rPr>
         <w:drawing>
@@ -3508,25 +3477,85 @@
           <w:lang w:val="en-US"/>
         </w:rPr>
       </w:pPr>
-      <w:r>
-        <w:rPr>
-          <w:lang w:val="en-US"/>
-        </w:rPr>
-        <w:t xml:space="preserve">Step 3: </w:t>
-      </w:r>
-      <w:proofErr w:type="spellStart"/>
-      <w:r>
-        <w:rPr>
-          <w:lang w:val="en-US"/>
-        </w:rPr>
-        <w:t>Dockerize</w:t>
-      </w:r>
-      <w:proofErr w:type="spellEnd"/>
-      <w:r>
-        <w:rPr>
-          <w:lang w:val="en-US"/>
-        </w:rPr>
-        <w:t xml:space="preserve"> the .NET Core Web API</w:t>
+    </w:p>
+    <w:p>
+      <w:pPr>
+        <w:rPr>
+          <w:lang w:val="en-US"/>
+        </w:rPr>
+      </w:pPr>
+      <w:r>
+        <w:rPr>
+          <w:noProof/>
+        </w:rPr>
+        <w:drawing>
+          <wp:inline distT="0" distB="0" distL="0" distR="0" wp14:anchorId="4B3A69DC" wp14:editId="1C7FB268">
+            <wp:extent cx="5731510" cy="1697990"/>
+            <wp:effectExtent l="0" t="0" r="2540" b="0"/>
+            <wp:docPr id="1421925287" name="Picture 2"/>
+            <wp:cNvGraphicFramePr>
+              <a:graphicFrameLocks xmlns:a="http://schemas.openxmlformats.org/drawingml/2006/main" noChangeAspect="1"/>
+            </wp:cNvGraphicFramePr>
+            <a:graphic xmlns:a="http://schemas.openxmlformats.org/drawingml/2006/main">
+              <a:graphicData uri="http://schemas.openxmlformats.org/drawingml/2006/picture">
+                <pic:pic xmlns:pic="http://schemas.openxmlformats.org/drawingml/2006/picture">
+                  <pic:nvPicPr>
+                    <pic:cNvPr id="0" name="Picture 3"/>
+                    <pic:cNvPicPr>
+                      <a:picLocks noChangeAspect="1" noChangeArrowheads="1"/>
+                    </pic:cNvPicPr>
+                  </pic:nvPicPr>
+                  <pic:blipFill>
+                    <a:blip r:embed="rId22">
+                      <a:extLst>
+                        <a:ext uri="{28A0092B-C50C-407E-A947-70E740481C1C}">
+                          <a14:useLocalDpi xmlns:a14="http://schemas.microsoft.com/office/drawing/2010/main" val="0"/>
+                        </a:ext>
+                      </a:extLst>
+                    </a:blip>
+                    <a:srcRect/>
+                    <a:stretch>
+                      <a:fillRect/>
+                    </a:stretch>
+                  </pic:blipFill>
+                  <pic:spPr bwMode="auto">
+                    <a:xfrm>
+                      <a:off x="0" y="0"/>
+                      <a:ext cx="5731510" cy="1697990"/>
+                    </a:xfrm>
+                    <a:prstGeom prst="rect">
+                      <a:avLst/>
+                    </a:prstGeom>
+                    <a:noFill/>
+                    <a:ln>
+                      <a:noFill/>
+                    </a:ln>
+                  </pic:spPr>
+                </pic:pic>
+              </a:graphicData>
+            </a:graphic>
+          </wp:inline>
+        </w:drawing>
+      </w:r>
+    </w:p>
+    <w:p>
+      <w:pPr>
+        <w:rPr>
+          <w:lang w:val="en-US"/>
+        </w:rPr>
+      </w:pPr>
+    </w:p>
+    <w:p>
+      <w:pPr>
+        <w:rPr>
+          <w:lang w:val="en-US"/>
+        </w:rPr>
+      </w:pPr>
+      <w:r>
+        <w:rPr>
+          <w:lang w:val="en-US"/>
+        </w:rPr>
+        <w:t>Step 3: Dockerize the .NET Core Web API</w:t>
       </w:r>
     </w:p>
     <w:p>
@@ -3550,8 +3579,76 @@
       </w:pPr>
       <w:r>
         <w:rPr>
-          <w:lang w:val="en-US"/>
-        </w:rPr>
+          <w:noProof/>
+        </w:rPr>
+        <w:drawing>
+          <wp:inline distT="0" distB="0" distL="0" distR="0" wp14:anchorId="6D7089E0" wp14:editId="2B6C1ABE">
+            <wp:extent cx="5731510" cy="2661920"/>
+            <wp:effectExtent l="0" t="0" r="2540" b="5080"/>
+            <wp:docPr id="8276697" name="Picture 3"/>
+            <wp:cNvGraphicFramePr>
+              <a:graphicFrameLocks xmlns:a="http://schemas.openxmlformats.org/drawingml/2006/main" noChangeAspect="1"/>
+            </wp:cNvGraphicFramePr>
+            <a:graphic xmlns:a="http://schemas.openxmlformats.org/drawingml/2006/main">
+              <a:graphicData uri="http://schemas.openxmlformats.org/drawingml/2006/picture">
+                <pic:pic xmlns:pic="http://schemas.openxmlformats.org/drawingml/2006/picture">
+                  <pic:nvPicPr>
+                    <pic:cNvPr id="0" name="Picture 5"/>
+                    <pic:cNvPicPr>
+                      <a:picLocks noChangeAspect="1" noChangeArrowheads="1"/>
+                    </pic:cNvPicPr>
+                  </pic:nvPicPr>
+                  <pic:blipFill>
+                    <a:blip r:embed="rId23">
+                      <a:extLst>
+                        <a:ext uri="{28A0092B-C50C-407E-A947-70E740481C1C}">
+                          <a14:useLocalDpi xmlns:a14="http://schemas.microsoft.com/office/drawing/2010/main" val="0"/>
+                        </a:ext>
+                      </a:extLst>
+                    </a:blip>
+                    <a:srcRect/>
+                    <a:stretch>
+                      <a:fillRect/>
+                    </a:stretch>
+                  </pic:blipFill>
+                  <pic:spPr bwMode="auto">
+                    <a:xfrm>
+                      <a:off x="0" y="0"/>
+                      <a:ext cx="5731510" cy="2661920"/>
+                    </a:xfrm>
+                    <a:prstGeom prst="rect">
+                      <a:avLst/>
+                    </a:prstGeom>
+                    <a:noFill/>
+                    <a:ln>
+                      <a:noFill/>
+                    </a:ln>
+                  </pic:spPr>
+                </pic:pic>
+              </a:graphicData>
+            </a:graphic>
+          </wp:inline>
+        </w:drawing>
+      </w:r>
+    </w:p>
+    <w:p>
+      <w:pPr>
+        <w:rPr>
+          <w:lang w:val="en-US"/>
+        </w:rPr>
+      </w:pPr>
+    </w:p>
+    <w:p>
+      <w:pPr>
+        <w:rPr>
+          <w:lang w:val="en-US"/>
+        </w:rPr>
+      </w:pPr>
+      <w:r>
+        <w:rPr>
+          <w:lang w:val="en-US"/>
+        </w:rPr>
+        <w:lastRenderedPageBreak/>
         <w:t>Step 5: Run the Docker Container in Rancher Desktop</w:t>
       </w:r>
     </w:p>
@@ -3563,9 +3660,136 @@
       </w:pPr>
       <w:r>
         <w:rPr>
+          <w:noProof/>
+        </w:rPr>
+        <w:drawing>
+          <wp:inline distT="0" distB="0" distL="0" distR="0" wp14:anchorId="19F6CC84" wp14:editId="58236FC3">
+            <wp:extent cx="5731510" cy="2813685"/>
+            <wp:effectExtent l="0" t="0" r="2540" b="5715"/>
+            <wp:docPr id="265360879" name="Picture 4"/>
+            <wp:cNvGraphicFramePr>
+              <a:graphicFrameLocks xmlns:a="http://schemas.openxmlformats.org/drawingml/2006/main" noChangeAspect="1"/>
+            </wp:cNvGraphicFramePr>
+            <a:graphic xmlns:a="http://schemas.openxmlformats.org/drawingml/2006/main">
+              <a:graphicData uri="http://schemas.openxmlformats.org/drawingml/2006/picture">
+                <pic:pic xmlns:pic="http://schemas.openxmlformats.org/drawingml/2006/picture">
+                  <pic:nvPicPr>
+                    <pic:cNvPr id="0" name="Picture 7"/>
+                    <pic:cNvPicPr>
+                      <a:picLocks noChangeAspect="1" noChangeArrowheads="1"/>
+                    </pic:cNvPicPr>
+                  </pic:nvPicPr>
+                  <pic:blipFill>
+                    <a:blip r:embed="rId24">
+                      <a:extLst>
+                        <a:ext uri="{28A0092B-C50C-407E-A947-70E740481C1C}">
+                          <a14:useLocalDpi xmlns:a14="http://schemas.microsoft.com/office/drawing/2010/main" val="0"/>
+                        </a:ext>
+                      </a:extLst>
+                    </a:blip>
+                    <a:srcRect/>
+                    <a:stretch>
+                      <a:fillRect/>
+                    </a:stretch>
+                  </pic:blipFill>
+                  <pic:spPr bwMode="auto">
+                    <a:xfrm>
+                      <a:off x="0" y="0"/>
+                      <a:ext cx="5731510" cy="2813685"/>
+                    </a:xfrm>
+                    <a:prstGeom prst="rect">
+                      <a:avLst/>
+                    </a:prstGeom>
+                    <a:noFill/>
+                    <a:ln>
+                      <a:noFill/>
+                    </a:ln>
+                  </pic:spPr>
+                </pic:pic>
+              </a:graphicData>
+            </a:graphic>
+          </wp:inline>
+        </w:drawing>
+      </w:r>
+    </w:p>
+    <w:p>
+      <w:pPr>
+        <w:rPr>
+          <w:lang w:val="en-US"/>
+        </w:rPr>
+      </w:pPr>
+      <w:r>
+        <w:rPr>
           <w:lang w:val="en-US"/>
         </w:rPr>
         <w:t>Step 6: Test the .NET Core Web API via swagger</w:t>
+      </w:r>
+    </w:p>
+    <w:p>
+      <w:pPr>
+        <w:rPr>
+          <w:lang w:val="en-US"/>
+        </w:rPr>
+      </w:pPr>
+    </w:p>
+    <w:p>
+      <w:pPr>
+        <w:rPr>
+          <w:lang w:val="en-US"/>
+        </w:rPr>
+      </w:pPr>
+      <w:r>
+        <w:rPr>
+          <w:noProof/>
+        </w:rPr>
+        <w:drawing>
+          <wp:inline distT="0" distB="0" distL="0" distR="0" wp14:anchorId="70680CE7" wp14:editId="32DEC498">
+            <wp:extent cx="5731510" cy="1938020"/>
+            <wp:effectExtent l="0" t="0" r="2540" b="5080"/>
+            <wp:docPr id="513927987" name="Picture 1"/>
+            <wp:cNvGraphicFramePr>
+              <a:graphicFrameLocks xmlns:a="http://schemas.openxmlformats.org/drawingml/2006/main" noChangeAspect="1"/>
+            </wp:cNvGraphicFramePr>
+            <a:graphic xmlns:a="http://schemas.openxmlformats.org/drawingml/2006/main">
+              <a:graphicData uri="http://schemas.openxmlformats.org/drawingml/2006/picture">
+                <pic:pic xmlns:pic="http://schemas.openxmlformats.org/drawingml/2006/picture">
+                  <pic:nvPicPr>
+                    <pic:cNvPr id="0" name="Picture 1"/>
+                    <pic:cNvPicPr>
+                      <a:picLocks noChangeAspect="1" noChangeArrowheads="1"/>
+                    </pic:cNvPicPr>
+                  </pic:nvPicPr>
+                  <pic:blipFill>
+                    <a:blip r:embed="rId25">
+                      <a:extLst>
+                        <a:ext uri="{28A0092B-C50C-407E-A947-70E740481C1C}">
+                          <a14:useLocalDpi xmlns:a14="http://schemas.microsoft.com/office/drawing/2010/main" val="0"/>
+                        </a:ext>
+                      </a:extLst>
+                    </a:blip>
+                    <a:srcRect/>
+                    <a:stretch>
+                      <a:fillRect/>
+                    </a:stretch>
+                  </pic:blipFill>
+                  <pic:spPr bwMode="auto">
+                    <a:xfrm>
+                      <a:off x="0" y="0"/>
+                      <a:ext cx="5731510" cy="1938020"/>
+                    </a:xfrm>
+                    <a:prstGeom prst="rect">
+                      <a:avLst/>
+                    </a:prstGeom>
+                    <a:noFill/>
+                    <a:ln>
+                      <a:noFill/>
+                    </a:ln>
+                  </pic:spPr>
+                </pic:pic>
+              </a:graphicData>
+            </a:graphic>
+          </wp:inline>
+        </w:drawing>
       </w:r>
     </w:p>
     <w:p>

</xml_diff>